<commit_message>
meeting 4 image added
</commit_message>
<xml_diff>
--- a/Meeting_Minutes/Meeting_3_Minutes.docx
+++ b/Meeting_Minutes/Meeting_3_Minutes.docx
@@ -1,29 +1,36 @@
 
 <file path=word/document.xml><?xml version="1.0" encoding="utf-8"?>
-<w:document xmlns:wpc="http://schemas.microsoft.com/office/word/2010/wordprocessingCanvas" xmlns:mc="http://schemas.openxmlformats.org/markup-compatibility/2006" xmlns:o="urn:schemas-microsoft-com:office:office" xmlns:r="http://schemas.openxmlformats.org/officeDocument/2006/relationships" xmlns:m="http://schemas.openxmlformats.org/officeDocument/2006/math" xmlns:v="urn:schemas-microsoft-com:vml" xmlns:wp14="http://schemas.microsoft.com/office/word/2010/wordprocessingDrawing" xmlns:wp="http://schemas.openxmlformats.org/drawingml/2006/wordprocessingDrawing" xmlns:w10="urn:schemas-microsoft-com:office:word" xmlns:w="http://schemas.openxmlformats.org/wordprocessingml/2006/main" xmlns:w14="http://schemas.microsoft.com/office/word/2010/wordml" xmlns:w15="http://schemas.microsoft.com/office/word/2012/wordml" xmlns:wpg="http://schemas.microsoft.com/office/word/2010/wordprocessingGroup" xmlns:wpi="http://schemas.microsoft.com/office/word/2010/wordprocessingInk" xmlns:wne="http://schemas.microsoft.com/office/word/2006/wordml" xmlns:wps="http://schemas.microsoft.com/office/word/2010/wordprocessingShape" mc:Ignorable="w14 w15 wp14">
+<w:document xmlns:wpc="http://schemas.microsoft.com/office/word/2010/wordprocessingCanvas" xmlns:cx="http://schemas.microsoft.com/office/drawing/2014/chartex" xmlns:mc="http://schemas.openxmlformats.org/markup-compatibility/2006" xmlns:o="urn:schemas-microsoft-com:office:office" xmlns:r="http://schemas.openxmlformats.org/officeDocument/2006/relationships" xmlns:m="http://schemas.openxmlformats.org/officeDocument/2006/math" xmlns:v="urn:schemas-microsoft-com:vml" xmlns:wp14="http://schemas.microsoft.com/office/word/2010/wordprocessingDrawing" xmlns:wp="http://schemas.openxmlformats.org/drawingml/2006/wordprocessingDrawing" xmlns:w10="urn:schemas-microsoft-com:office:word" xmlns:w="http://schemas.openxmlformats.org/wordprocessingml/2006/main" xmlns:w14="http://schemas.microsoft.com/office/word/2010/wordml" xmlns:w15="http://schemas.microsoft.com/office/word/2012/wordml" xmlns:w16se="http://schemas.microsoft.com/office/word/2015/wordml/symex" xmlns:wpg="http://schemas.microsoft.com/office/word/2010/wordprocessingGroup" xmlns:wpi="http://schemas.microsoft.com/office/word/2010/wordprocessingInk" xmlns:wne="http://schemas.microsoft.com/office/word/2006/wordml" xmlns:wps="http://schemas.microsoft.com/office/word/2010/wordprocessingShape" mc:Ignorable="w14 w15 w16se wp14">
   <w:body>
     <w:p>
       <w:pPr>
         <w:pStyle w:val="Heading1"/>
       </w:pPr>
-      <w:bookmarkStart w:id="0" w:name="_GoBack"/>
-      <w:bookmarkEnd w:id="0"/>
       <w:r>
-        <w:t>Meeting Minutes - SRS Approval Meeting</w:t>
+        <w:t>Meeting Minutes - Requirement Gathering Meeting</w:t>
       </w:r>
     </w:p>
     <w:p>
+      <w:pPr>
+        <w:pStyle w:val="NoSpacing"/>
+      </w:pPr>
       <w:r>
         <w:br/>
         <w:t>Project: CattleCare Pro</w:t>
       </w:r>
       <w:r>
         <w:br/>
-        <w:t>Date: 28 December 2025</w:t>
+        <w:t>Date: 23 De</w:t>
+      </w:r>
+      <w:r>
+        <w:t>cember 2025</w:t>
       </w:r>
       <w:r>
         <w:br/>
-        <w:t>Time: 8:50 PM – 9:20 PM</w:t>
+        <w:t>Time: 8:30 PM – 9</w:t>
+      </w:r>
+      <w:r>
+        <w:t xml:space="preserve"> PM</w:t>
       </w:r>
       <w:r>
         <w:br/>
@@ -34,22 +41,57 @@
       </w:r>
       <w:r>
         <w:br/>
-        <w:t>Supervisor:</w:t>
+        <w:t>Supervisor: Dr. Shafiq-Ur-Rehman Sb</w:t>
       </w:r>
       <w:r>
         <w:br/>
-        <w:t>Dr. Shafiq-ur-Rehman</w:t>
+        <w:t>Instructor: M</w:t>
+      </w:r>
+      <w:r>
+        <w:t xml:space="preserve">s. </w:t>
+      </w:r>
+      <w:proofErr w:type="spellStart"/>
+      <w:r>
+        <w:t>Asiya</w:t>
+      </w:r>
+      <w:proofErr w:type="spellEnd"/>
+      <w:r>
+        <w:t xml:space="preserve"> </w:t>
+      </w:r>
+      <w:proofErr w:type="spellStart"/>
+      <w:r>
+        <w:t>Batool</w:t>
+      </w:r>
+      <w:proofErr w:type="spellEnd"/>
+      <w:r>
+        <w:br/>
+      </w:r>
+      <w:r>
+        <w:br/>
+        <w:t>Participants:</w:t>
       </w:r>
       <w:r>
         <w:br/>
       </w:r>
       <w:r>
-        <w:br/>
-        <w:t>Participant:</w:t>
+        <w:t>Muhammad Ahmad</w:t>
       </w:r>
       <w:r>
         <w:br/>
-        <w:t>Muhammad Ahmad</w:t>
+      </w:r>
+      <w:r>
+        <w:t>Muhammad Ali</w:t>
+      </w:r>
+    </w:p>
+    <w:p>
+      <w:pPr>
+        <w:pStyle w:val="NoSpacing"/>
+      </w:pPr>
+      <w:r>
+        <w:t>Aliya Ashraf</w:t>
+      </w:r>
+      <w:r>
+        <w:br/>
       </w:r>
       <w:r>
         <w:br/>
@@ -60,7 +102,7 @@
       </w:r>
       <w:r>
         <w:br/>
-        <w:t>The purpose of this meeting was to review and approve the Software Requirements Specification (SRS) for the project CattleCare Pro.</w:t>
+        <w:t>The purpose of this meeting was requirement gathering for the project CattleCare Pro.</w:t>
       </w:r>
       <w:r>
         <w:br/>
@@ -71,7 +113,55 @@
       </w:r>
       <w:r>
         <w:br/>
-        <w:t>The SRS document (Project Milestone 2) was reviewed by the supervisor. The supervisor evaluated the listed functional and non-functional requirements including GPS collars, cloud integration, Power BI analytics, notifications, and reports.</w:t>
+        <w:t>The supervisor provided the core requirements f</w:t>
+      </w:r>
+      <w:r>
+        <w:t>or the system. These include:</w:t>
+      </w:r>
+      <w:r>
+        <w:br/>
+      </w:r>
+      <w:r>
+        <w:t>GPS Collar for cattle tracking</w:t>
+      </w:r>
+      <w:r>
+        <w:br/>
+      </w:r>
+      <w:r>
+        <w:t>Cloud stora</w:t>
+      </w:r>
+      <w:r>
+        <w:t>ge and processing</w:t>
+      </w:r>
+      <w:r>
+        <w:br/>
+        <w:t>Camera integration</w:t>
+      </w:r>
+      <w:r>
+        <w:br/>
+        <w:t>Notifications system</w:t>
+      </w:r>
+      <w:r>
+        <w:br/>
+      </w:r>
+      <w:r>
+        <w:t>Daily, Weekly</w:t>
+      </w:r>
+      <w:r>
+        <w:t>, Monthly, and Yearly reports</w:t>
+      </w:r>
+      <w:r>
+        <w:br/>
+        <w:t>Power BI for analytics</w:t>
+      </w:r>
+      <w:r>
+        <w:br/>
+      </w:r>
+      <w:r>
+        <w:t>Non-functional requirements such as PIN, Forgot Password, Ease of Use, and Front-end desig</w:t>
+      </w:r>
+      <w:r>
+        <w:t>n</w:t>
       </w:r>
       <w:r>
         <w:br/>
@@ -82,11 +172,14 @@
       </w:r>
       <w:r>
         <w:br/>
-        <w:t>- The Software Requirements Specification (SRS) was approved by the supervisor.</w:t>
+      </w:r>
+      <w:bookmarkStart w:id="0" w:name="_GoBack"/>
+      <w:bookmarkEnd w:id="0"/>
+      <w:r>
+        <w:t>All listed requirements we</w:t>
       </w:r>
       <w:r>
-        <w:br/>
-        <w:t>- All listed requirements were accepted.</w:t>
+        <w:t>re approved by the supervisor.</w:t>
       </w:r>
       <w:r>
         <w:br/>
@@ -106,7 +199,7 @@
 </file>
 
 <file path=word/numbering.xml><?xml version="1.0" encoding="utf-8"?>
-<w:numbering xmlns:wpc="http://schemas.microsoft.com/office/word/2010/wordprocessingCanvas" xmlns:mc="http://schemas.openxmlformats.org/markup-compatibility/2006" xmlns:o="urn:schemas-microsoft-com:office:office" xmlns:r="http://schemas.openxmlformats.org/officeDocument/2006/relationships" xmlns:m="http://schemas.openxmlformats.org/officeDocument/2006/math" xmlns:v="urn:schemas-microsoft-com:vml" xmlns:wp14="http://schemas.microsoft.com/office/word/2010/wordprocessingDrawing" xmlns:wp="http://schemas.openxmlformats.org/drawingml/2006/wordprocessingDrawing" xmlns:w10="urn:schemas-microsoft-com:office:word" xmlns:w="http://schemas.openxmlformats.org/wordprocessingml/2006/main" xmlns:w14="http://schemas.microsoft.com/office/word/2010/wordml" xmlns:w15="http://schemas.microsoft.com/office/word/2012/wordml" xmlns:wpg="http://schemas.microsoft.com/office/word/2010/wordprocessingGroup" xmlns:wpi="http://schemas.microsoft.com/office/word/2010/wordprocessingInk" xmlns:wne="http://schemas.microsoft.com/office/word/2006/wordml" xmlns:wps="http://schemas.microsoft.com/office/word/2010/wordprocessingShape" mc:Ignorable="w14 w15 wp14">
+<w:numbering xmlns:wpc="http://schemas.microsoft.com/office/word/2010/wordprocessingCanvas" xmlns:cx="http://schemas.microsoft.com/office/drawing/2014/chartex" xmlns:mc="http://schemas.openxmlformats.org/markup-compatibility/2006" xmlns:o="urn:schemas-microsoft-com:office:office" xmlns:r="http://schemas.openxmlformats.org/officeDocument/2006/relationships" xmlns:m="http://schemas.openxmlformats.org/officeDocument/2006/math" xmlns:v="urn:schemas-microsoft-com:vml" xmlns:wp14="http://schemas.microsoft.com/office/word/2010/wordprocessingDrawing" xmlns:wp="http://schemas.openxmlformats.org/drawingml/2006/wordprocessingDrawing" xmlns:w10="urn:schemas-microsoft-com:office:word" xmlns:w="http://schemas.openxmlformats.org/wordprocessingml/2006/main" xmlns:w14="http://schemas.microsoft.com/office/word/2010/wordml" xmlns:w15="http://schemas.microsoft.com/office/word/2012/wordml" xmlns:w16se="http://schemas.microsoft.com/office/word/2015/wordml/symex" xmlns:wpg="http://schemas.microsoft.com/office/word/2010/wordprocessingGroup" xmlns:wpi="http://schemas.microsoft.com/office/word/2010/wordprocessingInk" xmlns:wne="http://schemas.microsoft.com/office/word/2006/wordml" xmlns:wps="http://schemas.microsoft.com/office/word/2010/wordprocessingShape" mc:Ignorable="w14 w15 w16se wp14">
   <w:abstractNum w:abstractNumId="0" w15:restartNumberingAfterBreak="0">
     <w:nsid w:val="FFFFFF7C"/>
     <w:multiLevelType w:val="singleLevel"/>
@@ -275,6 +368,571 @@
       </w:pPr>
       <w:rPr>
         <w:rFonts w:ascii="Symbol" w:hAnsi="Symbol" w:hint="default"/>
+      </w:rPr>
+    </w:lvl>
+  </w:abstractNum>
+  <w:abstractNum w:abstractNumId="9" w15:restartNumberingAfterBreak="0">
+    <w:nsid w:val="178036C0"/>
+    <w:multiLevelType w:val="hybridMultilevel"/>
+    <w:tmpl w:val="3F8651A8"/>
+    <w:lvl w:ilvl="0" w:tplc="04090009">
+      <w:start w:val="1"/>
+      <w:numFmt w:val="bullet"/>
+      <w:lvlText w:val=""/>
+      <w:lvlJc w:val="left"/>
+      <w:pPr>
+        <w:ind w:left="720" w:hanging="360"/>
+      </w:pPr>
+      <w:rPr>
+        <w:rFonts w:ascii="Wingdings" w:hAnsi="Wingdings" w:hint="default"/>
+      </w:rPr>
+    </w:lvl>
+    <w:lvl w:ilvl="1" w:tplc="04090003" w:tentative="1">
+      <w:start w:val="1"/>
+      <w:numFmt w:val="bullet"/>
+      <w:lvlText w:val="o"/>
+      <w:lvlJc w:val="left"/>
+      <w:pPr>
+        <w:ind w:left="1440" w:hanging="360"/>
+      </w:pPr>
+      <w:rPr>
+        <w:rFonts w:ascii="Courier New" w:hAnsi="Courier New" w:cs="Courier New" w:hint="default"/>
+      </w:rPr>
+    </w:lvl>
+    <w:lvl w:ilvl="2" w:tplc="04090005" w:tentative="1">
+      <w:start w:val="1"/>
+      <w:numFmt w:val="bullet"/>
+      <w:lvlText w:val=""/>
+      <w:lvlJc w:val="left"/>
+      <w:pPr>
+        <w:ind w:left="2160" w:hanging="360"/>
+      </w:pPr>
+      <w:rPr>
+        <w:rFonts w:ascii="Wingdings" w:hAnsi="Wingdings" w:hint="default"/>
+      </w:rPr>
+    </w:lvl>
+    <w:lvl w:ilvl="3" w:tplc="04090001" w:tentative="1">
+      <w:start w:val="1"/>
+      <w:numFmt w:val="bullet"/>
+      <w:lvlText w:val=""/>
+      <w:lvlJc w:val="left"/>
+      <w:pPr>
+        <w:ind w:left="2880" w:hanging="360"/>
+      </w:pPr>
+      <w:rPr>
+        <w:rFonts w:ascii="Symbol" w:hAnsi="Symbol" w:hint="default"/>
+      </w:rPr>
+    </w:lvl>
+    <w:lvl w:ilvl="4" w:tplc="04090003" w:tentative="1">
+      <w:start w:val="1"/>
+      <w:numFmt w:val="bullet"/>
+      <w:lvlText w:val="o"/>
+      <w:lvlJc w:val="left"/>
+      <w:pPr>
+        <w:ind w:left="3600" w:hanging="360"/>
+      </w:pPr>
+      <w:rPr>
+        <w:rFonts w:ascii="Courier New" w:hAnsi="Courier New" w:cs="Courier New" w:hint="default"/>
+      </w:rPr>
+    </w:lvl>
+    <w:lvl w:ilvl="5" w:tplc="04090005" w:tentative="1">
+      <w:start w:val="1"/>
+      <w:numFmt w:val="bullet"/>
+      <w:lvlText w:val=""/>
+      <w:lvlJc w:val="left"/>
+      <w:pPr>
+        <w:ind w:left="4320" w:hanging="360"/>
+      </w:pPr>
+      <w:rPr>
+        <w:rFonts w:ascii="Wingdings" w:hAnsi="Wingdings" w:hint="default"/>
+      </w:rPr>
+    </w:lvl>
+    <w:lvl w:ilvl="6" w:tplc="04090001" w:tentative="1">
+      <w:start w:val="1"/>
+      <w:numFmt w:val="bullet"/>
+      <w:lvlText w:val=""/>
+      <w:lvlJc w:val="left"/>
+      <w:pPr>
+        <w:ind w:left="5040" w:hanging="360"/>
+      </w:pPr>
+      <w:rPr>
+        <w:rFonts w:ascii="Symbol" w:hAnsi="Symbol" w:hint="default"/>
+      </w:rPr>
+    </w:lvl>
+    <w:lvl w:ilvl="7" w:tplc="04090003" w:tentative="1">
+      <w:start w:val="1"/>
+      <w:numFmt w:val="bullet"/>
+      <w:lvlText w:val="o"/>
+      <w:lvlJc w:val="left"/>
+      <w:pPr>
+        <w:ind w:left="5760" w:hanging="360"/>
+      </w:pPr>
+      <w:rPr>
+        <w:rFonts w:ascii="Courier New" w:hAnsi="Courier New" w:cs="Courier New" w:hint="default"/>
+      </w:rPr>
+    </w:lvl>
+    <w:lvl w:ilvl="8" w:tplc="04090005" w:tentative="1">
+      <w:start w:val="1"/>
+      <w:numFmt w:val="bullet"/>
+      <w:lvlText w:val=""/>
+      <w:lvlJc w:val="left"/>
+      <w:pPr>
+        <w:ind w:left="6480" w:hanging="360"/>
+      </w:pPr>
+      <w:rPr>
+        <w:rFonts w:ascii="Wingdings" w:hAnsi="Wingdings" w:hint="default"/>
+      </w:rPr>
+    </w:lvl>
+  </w:abstractNum>
+  <w:abstractNum w:abstractNumId="10" w15:restartNumberingAfterBreak="0">
+    <w:nsid w:val="4D142DE5"/>
+    <w:multiLevelType w:val="hybridMultilevel"/>
+    <w:tmpl w:val="BD34041C"/>
+    <w:lvl w:ilvl="0" w:tplc="04090001">
+      <w:start w:val="1"/>
+      <w:numFmt w:val="bullet"/>
+      <w:lvlText w:val=""/>
+      <w:lvlJc w:val="left"/>
+      <w:pPr>
+        <w:ind w:left="720" w:hanging="360"/>
+      </w:pPr>
+      <w:rPr>
+        <w:rFonts w:ascii="Symbol" w:hAnsi="Symbol" w:hint="default"/>
+      </w:rPr>
+    </w:lvl>
+    <w:lvl w:ilvl="1" w:tplc="04090003" w:tentative="1">
+      <w:start w:val="1"/>
+      <w:numFmt w:val="bullet"/>
+      <w:lvlText w:val="o"/>
+      <w:lvlJc w:val="left"/>
+      <w:pPr>
+        <w:ind w:left="1440" w:hanging="360"/>
+      </w:pPr>
+      <w:rPr>
+        <w:rFonts w:ascii="Courier New" w:hAnsi="Courier New" w:cs="Courier New" w:hint="default"/>
+      </w:rPr>
+    </w:lvl>
+    <w:lvl w:ilvl="2" w:tplc="04090005" w:tentative="1">
+      <w:start w:val="1"/>
+      <w:numFmt w:val="bullet"/>
+      <w:lvlText w:val=""/>
+      <w:lvlJc w:val="left"/>
+      <w:pPr>
+        <w:ind w:left="2160" w:hanging="360"/>
+      </w:pPr>
+      <w:rPr>
+        <w:rFonts w:ascii="Wingdings" w:hAnsi="Wingdings" w:hint="default"/>
+      </w:rPr>
+    </w:lvl>
+    <w:lvl w:ilvl="3" w:tplc="04090001" w:tentative="1">
+      <w:start w:val="1"/>
+      <w:numFmt w:val="bullet"/>
+      <w:lvlText w:val=""/>
+      <w:lvlJc w:val="left"/>
+      <w:pPr>
+        <w:ind w:left="2880" w:hanging="360"/>
+      </w:pPr>
+      <w:rPr>
+        <w:rFonts w:ascii="Symbol" w:hAnsi="Symbol" w:hint="default"/>
+      </w:rPr>
+    </w:lvl>
+    <w:lvl w:ilvl="4" w:tplc="04090003" w:tentative="1">
+      <w:start w:val="1"/>
+      <w:numFmt w:val="bullet"/>
+      <w:lvlText w:val="o"/>
+      <w:lvlJc w:val="left"/>
+      <w:pPr>
+        <w:ind w:left="3600" w:hanging="360"/>
+      </w:pPr>
+      <w:rPr>
+        <w:rFonts w:ascii="Courier New" w:hAnsi="Courier New" w:cs="Courier New" w:hint="default"/>
+      </w:rPr>
+    </w:lvl>
+    <w:lvl w:ilvl="5" w:tplc="04090005" w:tentative="1">
+      <w:start w:val="1"/>
+      <w:numFmt w:val="bullet"/>
+      <w:lvlText w:val=""/>
+      <w:lvlJc w:val="left"/>
+      <w:pPr>
+        <w:ind w:left="4320" w:hanging="360"/>
+      </w:pPr>
+      <w:rPr>
+        <w:rFonts w:ascii="Wingdings" w:hAnsi="Wingdings" w:hint="default"/>
+      </w:rPr>
+    </w:lvl>
+    <w:lvl w:ilvl="6" w:tplc="04090001" w:tentative="1">
+      <w:start w:val="1"/>
+      <w:numFmt w:val="bullet"/>
+      <w:lvlText w:val=""/>
+      <w:lvlJc w:val="left"/>
+      <w:pPr>
+        <w:ind w:left="5040" w:hanging="360"/>
+      </w:pPr>
+      <w:rPr>
+        <w:rFonts w:ascii="Symbol" w:hAnsi="Symbol" w:hint="default"/>
+      </w:rPr>
+    </w:lvl>
+    <w:lvl w:ilvl="7" w:tplc="04090003" w:tentative="1">
+      <w:start w:val="1"/>
+      <w:numFmt w:val="bullet"/>
+      <w:lvlText w:val="o"/>
+      <w:lvlJc w:val="left"/>
+      <w:pPr>
+        <w:ind w:left="5760" w:hanging="360"/>
+      </w:pPr>
+      <w:rPr>
+        <w:rFonts w:ascii="Courier New" w:hAnsi="Courier New" w:cs="Courier New" w:hint="default"/>
+      </w:rPr>
+    </w:lvl>
+    <w:lvl w:ilvl="8" w:tplc="04090005" w:tentative="1">
+      <w:start w:val="1"/>
+      <w:numFmt w:val="bullet"/>
+      <w:lvlText w:val=""/>
+      <w:lvlJc w:val="left"/>
+      <w:pPr>
+        <w:ind w:left="6480" w:hanging="360"/>
+      </w:pPr>
+      <w:rPr>
+        <w:rFonts w:ascii="Wingdings" w:hAnsi="Wingdings" w:hint="default"/>
+      </w:rPr>
+    </w:lvl>
+  </w:abstractNum>
+  <w:abstractNum w:abstractNumId="11" w15:restartNumberingAfterBreak="0">
+    <w:nsid w:val="6EE75368"/>
+    <w:multiLevelType w:val="hybridMultilevel"/>
+    <w:tmpl w:val="1F544A72"/>
+    <w:lvl w:ilvl="0" w:tplc="04090001">
+      <w:start w:val="1"/>
+      <w:numFmt w:val="bullet"/>
+      <w:lvlText w:val=""/>
+      <w:lvlJc w:val="left"/>
+      <w:pPr>
+        <w:ind w:left="720" w:hanging="360"/>
+      </w:pPr>
+      <w:rPr>
+        <w:rFonts w:ascii="Symbol" w:hAnsi="Symbol" w:hint="default"/>
+      </w:rPr>
+    </w:lvl>
+    <w:lvl w:ilvl="1" w:tplc="04090003" w:tentative="1">
+      <w:start w:val="1"/>
+      <w:numFmt w:val="bullet"/>
+      <w:lvlText w:val="o"/>
+      <w:lvlJc w:val="left"/>
+      <w:pPr>
+        <w:ind w:left="1440" w:hanging="360"/>
+      </w:pPr>
+      <w:rPr>
+        <w:rFonts w:ascii="Courier New" w:hAnsi="Courier New" w:cs="Courier New" w:hint="default"/>
+      </w:rPr>
+    </w:lvl>
+    <w:lvl w:ilvl="2" w:tplc="04090005" w:tentative="1">
+      <w:start w:val="1"/>
+      <w:numFmt w:val="bullet"/>
+      <w:lvlText w:val=""/>
+      <w:lvlJc w:val="left"/>
+      <w:pPr>
+        <w:ind w:left="2160" w:hanging="360"/>
+      </w:pPr>
+      <w:rPr>
+        <w:rFonts w:ascii="Wingdings" w:hAnsi="Wingdings" w:hint="default"/>
+      </w:rPr>
+    </w:lvl>
+    <w:lvl w:ilvl="3" w:tplc="04090001" w:tentative="1">
+      <w:start w:val="1"/>
+      <w:numFmt w:val="bullet"/>
+      <w:lvlText w:val=""/>
+      <w:lvlJc w:val="left"/>
+      <w:pPr>
+        <w:ind w:left="2880" w:hanging="360"/>
+      </w:pPr>
+      <w:rPr>
+        <w:rFonts w:ascii="Symbol" w:hAnsi="Symbol" w:hint="default"/>
+      </w:rPr>
+    </w:lvl>
+    <w:lvl w:ilvl="4" w:tplc="04090003" w:tentative="1">
+      <w:start w:val="1"/>
+      <w:numFmt w:val="bullet"/>
+      <w:lvlText w:val="o"/>
+      <w:lvlJc w:val="left"/>
+      <w:pPr>
+        <w:ind w:left="3600" w:hanging="360"/>
+      </w:pPr>
+      <w:rPr>
+        <w:rFonts w:ascii="Courier New" w:hAnsi="Courier New" w:cs="Courier New" w:hint="default"/>
+      </w:rPr>
+    </w:lvl>
+    <w:lvl w:ilvl="5" w:tplc="04090005" w:tentative="1">
+      <w:start w:val="1"/>
+      <w:numFmt w:val="bullet"/>
+      <w:lvlText w:val=""/>
+      <w:lvlJc w:val="left"/>
+      <w:pPr>
+        <w:ind w:left="4320" w:hanging="360"/>
+      </w:pPr>
+      <w:rPr>
+        <w:rFonts w:ascii="Wingdings" w:hAnsi="Wingdings" w:hint="default"/>
+      </w:rPr>
+    </w:lvl>
+    <w:lvl w:ilvl="6" w:tplc="04090001" w:tentative="1">
+      <w:start w:val="1"/>
+      <w:numFmt w:val="bullet"/>
+      <w:lvlText w:val=""/>
+      <w:lvlJc w:val="left"/>
+      <w:pPr>
+        <w:ind w:left="5040" w:hanging="360"/>
+      </w:pPr>
+      <w:rPr>
+        <w:rFonts w:ascii="Symbol" w:hAnsi="Symbol" w:hint="default"/>
+      </w:rPr>
+    </w:lvl>
+    <w:lvl w:ilvl="7" w:tplc="04090003" w:tentative="1">
+      <w:start w:val="1"/>
+      <w:numFmt w:val="bullet"/>
+      <w:lvlText w:val="o"/>
+      <w:lvlJc w:val="left"/>
+      <w:pPr>
+        <w:ind w:left="5760" w:hanging="360"/>
+      </w:pPr>
+      <w:rPr>
+        <w:rFonts w:ascii="Courier New" w:hAnsi="Courier New" w:cs="Courier New" w:hint="default"/>
+      </w:rPr>
+    </w:lvl>
+    <w:lvl w:ilvl="8" w:tplc="04090005" w:tentative="1">
+      <w:start w:val="1"/>
+      <w:numFmt w:val="bullet"/>
+      <w:lvlText w:val=""/>
+      <w:lvlJc w:val="left"/>
+      <w:pPr>
+        <w:ind w:left="6480" w:hanging="360"/>
+      </w:pPr>
+      <w:rPr>
+        <w:rFonts w:ascii="Wingdings" w:hAnsi="Wingdings" w:hint="default"/>
+      </w:rPr>
+    </w:lvl>
+  </w:abstractNum>
+  <w:abstractNum w:abstractNumId="12" w15:restartNumberingAfterBreak="0">
+    <w:nsid w:val="773A43CA"/>
+    <w:multiLevelType w:val="hybridMultilevel"/>
+    <w:tmpl w:val="DCB0DED0"/>
+    <w:lvl w:ilvl="0" w:tplc="04090009">
+      <w:start w:val="1"/>
+      <w:numFmt w:val="bullet"/>
+      <w:lvlText w:val=""/>
+      <w:lvlJc w:val="left"/>
+      <w:pPr>
+        <w:ind w:left="720" w:hanging="360"/>
+      </w:pPr>
+      <w:rPr>
+        <w:rFonts w:ascii="Wingdings" w:hAnsi="Wingdings" w:hint="default"/>
+      </w:rPr>
+    </w:lvl>
+    <w:lvl w:ilvl="1" w:tplc="04090003" w:tentative="1">
+      <w:start w:val="1"/>
+      <w:numFmt w:val="bullet"/>
+      <w:lvlText w:val="o"/>
+      <w:lvlJc w:val="left"/>
+      <w:pPr>
+        <w:ind w:left="1440" w:hanging="360"/>
+      </w:pPr>
+      <w:rPr>
+        <w:rFonts w:ascii="Courier New" w:hAnsi="Courier New" w:cs="Courier New" w:hint="default"/>
+      </w:rPr>
+    </w:lvl>
+    <w:lvl w:ilvl="2" w:tplc="04090005" w:tentative="1">
+      <w:start w:val="1"/>
+      <w:numFmt w:val="bullet"/>
+      <w:lvlText w:val=""/>
+      <w:lvlJc w:val="left"/>
+      <w:pPr>
+        <w:ind w:left="2160" w:hanging="360"/>
+      </w:pPr>
+      <w:rPr>
+        <w:rFonts w:ascii="Wingdings" w:hAnsi="Wingdings" w:hint="default"/>
+      </w:rPr>
+    </w:lvl>
+    <w:lvl w:ilvl="3" w:tplc="04090001" w:tentative="1">
+      <w:start w:val="1"/>
+      <w:numFmt w:val="bullet"/>
+      <w:lvlText w:val=""/>
+      <w:lvlJc w:val="left"/>
+      <w:pPr>
+        <w:ind w:left="2880" w:hanging="360"/>
+      </w:pPr>
+      <w:rPr>
+        <w:rFonts w:ascii="Symbol" w:hAnsi="Symbol" w:hint="default"/>
+      </w:rPr>
+    </w:lvl>
+    <w:lvl w:ilvl="4" w:tplc="04090003" w:tentative="1">
+      <w:start w:val="1"/>
+      <w:numFmt w:val="bullet"/>
+      <w:lvlText w:val="o"/>
+      <w:lvlJc w:val="left"/>
+      <w:pPr>
+        <w:ind w:left="3600" w:hanging="360"/>
+      </w:pPr>
+      <w:rPr>
+        <w:rFonts w:ascii="Courier New" w:hAnsi="Courier New" w:cs="Courier New" w:hint="default"/>
+      </w:rPr>
+    </w:lvl>
+    <w:lvl w:ilvl="5" w:tplc="04090005" w:tentative="1">
+      <w:start w:val="1"/>
+      <w:numFmt w:val="bullet"/>
+      <w:lvlText w:val=""/>
+      <w:lvlJc w:val="left"/>
+      <w:pPr>
+        <w:ind w:left="4320" w:hanging="360"/>
+      </w:pPr>
+      <w:rPr>
+        <w:rFonts w:ascii="Wingdings" w:hAnsi="Wingdings" w:hint="default"/>
+      </w:rPr>
+    </w:lvl>
+    <w:lvl w:ilvl="6" w:tplc="04090001" w:tentative="1">
+      <w:start w:val="1"/>
+      <w:numFmt w:val="bullet"/>
+      <w:lvlText w:val=""/>
+      <w:lvlJc w:val="left"/>
+      <w:pPr>
+        <w:ind w:left="5040" w:hanging="360"/>
+      </w:pPr>
+      <w:rPr>
+        <w:rFonts w:ascii="Symbol" w:hAnsi="Symbol" w:hint="default"/>
+      </w:rPr>
+    </w:lvl>
+    <w:lvl w:ilvl="7" w:tplc="04090003" w:tentative="1">
+      <w:start w:val="1"/>
+      <w:numFmt w:val="bullet"/>
+      <w:lvlText w:val="o"/>
+      <w:lvlJc w:val="left"/>
+      <w:pPr>
+        <w:ind w:left="5760" w:hanging="360"/>
+      </w:pPr>
+      <w:rPr>
+        <w:rFonts w:ascii="Courier New" w:hAnsi="Courier New" w:cs="Courier New" w:hint="default"/>
+      </w:rPr>
+    </w:lvl>
+    <w:lvl w:ilvl="8" w:tplc="04090005" w:tentative="1">
+      <w:start w:val="1"/>
+      <w:numFmt w:val="bullet"/>
+      <w:lvlText w:val=""/>
+      <w:lvlJc w:val="left"/>
+      <w:pPr>
+        <w:ind w:left="6480" w:hanging="360"/>
+      </w:pPr>
+      <w:rPr>
+        <w:rFonts w:ascii="Wingdings" w:hAnsi="Wingdings" w:hint="default"/>
+      </w:rPr>
+    </w:lvl>
+  </w:abstractNum>
+  <w:abstractNum w:abstractNumId="13" w15:restartNumberingAfterBreak="0">
+    <w:nsid w:val="7F721FE9"/>
+    <w:multiLevelType w:val="hybridMultilevel"/>
+    <w:tmpl w:val="F07C5802"/>
+    <w:lvl w:ilvl="0" w:tplc="04090009">
+      <w:start w:val="1"/>
+      <w:numFmt w:val="bullet"/>
+      <w:lvlText w:val=""/>
+      <w:lvlJc w:val="left"/>
+      <w:pPr>
+        <w:ind w:left="720" w:hanging="360"/>
+      </w:pPr>
+      <w:rPr>
+        <w:rFonts w:ascii="Wingdings" w:hAnsi="Wingdings" w:hint="default"/>
+      </w:rPr>
+    </w:lvl>
+    <w:lvl w:ilvl="1" w:tplc="04090003" w:tentative="1">
+      <w:start w:val="1"/>
+      <w:numFmt w:val="bullet"/>
+      <w:lvlText w:val="o"/>
+      <w:lvlJc w:val="left"/>
+      <w:pPr>
+        <w:ind w:left="1440" w:hanging="360"/>
+      </w:pPr>
+      <w:rPr>
+        <w:rFonts w:ascii="Courier New" w:hAnsi="Courier New" w:cs="Courier New" w:hint="default"/>
+      </w:rPr>
+    </w:lvl>
+    <w:lvl w:ilvl="2" w:tplc="04090005" w:tentative="1">
+      <w:start w:val="1"/>
+      <w:numFmt w:val="bullet"/>
+      <w:lvlText w:val=""/>
+      <w:lvlJc w:val="left"/>
+      <w:pPr>
+        <w:ind w:left="2160" w:hanging="360"/>
+      </w:pPr>
+      <w:rPr>
+        <w:rFonts w:ascii="Wingdings" w:hAnsi="Wingdings" w:hint="default"/>
+      </w:rPr>
+    </w:lvl>
+    <w:lvl w:ilvl="3" w:tplc="04090001" w:tentative="1">
+      <w:start w:val="1"/>
+      <w:numFmt w:val="bullet"/>
+      <w:lvlText w:val=""/>
+      <w:lvlJc w:val="left"/>
+      <w:pPr>
+        <w:ind w:left="2880" w:hanging="360"/>
+      </w:pPr>
+      <w:rPr>
+        <w:rFonts w:ascii="Symbol" w:hAnsi="Symbol" w:hint="default"/>
+      </w:rPr>
+    </w:lvl>
+    <w:lvl w:ilvl="4" w:tplc="04090003" w:tentative="1">
+      <w:start w:val="1"/>
+      <w:numFmt w:val="bullet"/>
+      <w:lvlText w:val="o"/>
+      <w:lvlJc w:val="left"/>
+      <w:pPr>
+        <w:ind w:left="3600" w:hanging="360"/>
+      </w:pPr>
+      <w:rPr>
+        <w:rFonts w:ascii="Courier New" w:hAnsi="Courier New" w:cs="Courier New" w:hint="default"/>
+      </w:rPr>
+    </w:lvl>
+    <w:lvl w:ilvl="5" w:tplc="04090005" w:tentative="1">
+      <w:start w:val="1"/>
+      <w:numFmt w:val="bullet"/>
+      <w:lvlText w:val=""/>
+      <w:lvlJc w:val="left"/>
+      <w:pPr>
+        <w:ind w:left="4320" w:hanging="360"/>
+      </w:pPr>
+      <w:rPr>
+        <w:rFonts w:ascii="Wingdings" w:hAnsi="Wingdings" w:hint="default"/>
+      </w:rPr>
+    </w:lvl>
+    <w:lvl w:ilvl="6" w:tplc="04090001" w:tentative="1">
+      <w:start w:val="1"/>
+      <w:numFmt w:val="bullet"/>
+      <w:lvlText w:val=""/>
+      <w:lvlJc w:val="left"/>
+      <w:pPr>
+        <w:ind w:left="5040" w:hanging="360"/>
+      </w:pPr>
+      <w:rPr>
+        <w:rFonts w:ascii="Symbol" w:hAnsi="Symbol" w:hint="default"/>
+      </w:rPr>
+    </w:lvl>
+    <w:lvl w:ilvl="7" w:tplc="04090003" w:tentative="1">
+      <w:start w:val="1"/>
+      <w:numFmt w:val="bullet"/>
+      <w:lvlText w:val="o"/>
+      <w:lvlJc w:val="left"/>
+      <w:pPr>
+        <w:ind w:left="5760" w:hanging="360"/>
+      </w:pPr>
+      <w:rPr>
+        <w:rFonts w:ascii="Courier New" w:hAnsi="Courier New" w:cs="Courier New" w:hint="default"/>
+      </w:rPr>
+    </w:lvl>
+    <w:lvl w:ilvl="8" w:tplc="04090005" w:tentative="1">
+      <w:start w:val="1"/>
+      <w:numFmt w:val="bullet"/>
+      <w:lvlText w:val=""/>
+      <w:lvlJc w:val="left"/>
+      <w:pPr>
+        <w:ind w:left="6480" w:hanging="360"/>
+      </w:pPr>
+      <w:rPr>
+        <w:rFonts w:ascii="Wingdings" w:hAnsi="Wingdings" w:hint="default"/>
       </w:rPr>
     </w:lvl>
   </w:abstractNum>
@@ -305,11 +963,26 @@
   <w:num w:numId="9">
     <w:abstractNumId w:val="0"/>
   </w:num>
+  <w:num w:numId="10">
+    <w:abstractNumId w:val="10"/>
+  </w:num>
+  <w:num w:numId="11">
+    <w:abstractNumId w:val="11"/>
+  </w:num>
+  <w:num w:numId="12">
+    <w:abstractNumId w:val="13"/>
+  </w:num>
+  <w:num w:numId="13">
+    <w:abstractNumId w:val="9"/>
+  </w:num>
+  <w:num w:numId="14">
+    <w:abstractNumId w:val="12"/>
+  </w:num>
 </w:numbering>
 </file>
 
 <file path=word/styles.xml><?xml version="1.0" encoding="utf-8"?>
-<w:styles xmlns:mc="http://schemas.openxmlformats.org/markup-compatibility/2006" xmlns:r="http://schemas.openxmlformats.org/officeDocument/2006/relationships" xmlns:w="http://schemas.openxmlformats.org/wordprocessingml/2006/main" xmlns:w14="http://schemas.microsoft.com/office/word/2010/wordml" xmlns:w15="http://schemas.microsoft.com/office/word/2012/wordml" mc:Ignorable="w14 w15">
+<w:styles xmlns:mc="http://schemas.openxmlformats.org/markup-compatibility/2006" xmlns:r="http://schemas.openxmlformats.org/officeDocument/2006/relationships" xmlns:w="http://schemas.openxmlformats.org/wordprocessingml/2006/main" xmlns:w14="http://schemas.microsoft.com/office/word/2010/wordml" xmlns:w15="http://schemas.microsoft.com/office/word/2012/wordml" xmlns:w16se="http://schemas.microsoft.com/office/word/2015/wordml/symex" mc:Ignorable="w14 w15 w16se">
   <w:docDefaults>
     <w:rPrDefault>
       <w:rPr>
@@ -12011,7 +12684,7 @@
 </file>
 
 <file path=customXml/itemProps1.xml><?xml version="1.0" encoding="utf-8"?>
-<ds:datastoreItem xmlns:ds="http://schemas.openxmlformats.org/officeDocument/2006/customXml" ds:itemID="{CC5AB72B-D81C-45B7-934B-D2CAFF6E89B7}">
+<ds:datastoreItem xmlns:ds="http://schemas.openxmlformats.org/officeDocument/2006/customXml" ds:itemID="{408D949E-C4A7-4832-B1D8-B816E788EF01}">
   <ds:schemaRefs>
     <ds:schemaRef ds:uri="http://schemas.openxmlformats.org/officeDocument/2006/bibliography"/>
   </ds:schemaRefs>

</xml_diff>